<commit_message>
Included database and full documentation
</commit_message>
<xml_diff>
--- a/Entities.docx
+++ b/Entities.docx
@@ -5,6 +5,7 @@
     <w:p>
       <w:pPr>
         <w:pStyle w:val="Title"/>
+        <w:jc w:val="center"/>
       </w:pPr>
       <w:r>
         <w:t>Business logic app</w:t>
@@ -50,17 +51,27 @@
       </w:r>
     </w:p>
     <w:p>
+      <w:proofErr w:type="spellStart"/>
       <w:r>
         <w:t>P</w:t>
       </w:r>
       <w:r>
         <w:t>rovider</w:t>
       </w:r>
-    </w:p>
-    <w:p>
+      <w:r>
+        <w:t>Id</w:t>
+      </w:r>
+      <w:proofErr w:type="spellEnd"/>
+    </w:p>
+    <w:p>
+      <w:proofErr w:type="spellStart"/>
       <w:r>
         <w:t>Category</w:t>
       </w:r>
+      <w:r>
+        <w:t>Id</w:t>
+      </w:r>
+      <w:proofErr w:type="spellEnd"/>
     </w:p>
     <w:p>
       <w:r>
@@ -86,6 +97,7 @@
         <w:t>Category</w:t>
       </w:r>
     </w:p>
+    <w:p/>
     <w:p>
       <w:r>
         <w:t>Id</w:t>
@@ -96,6 +108,11 @@
         <w:t>Name</w:t>
       </w:r>
     </w:p>
+    <w:p>
+      <w:r>
+        <w:t>Picture</w:t>
+      </w:r>
+    </w:p>
     <w:p/>
     <w:p>
       <w:pPr>
@@ -105,6 +122,7 @@
         <w:t>Provider</w:t>
       </w:r>
     </w:p>
+    <w:p/>
     <w:p>
       <w:r>
         <w:t>Id</w:t>
@@ -130,6 +148,11 @@
       <w:pPr>
         <w:pStyle w:val="Heading2"/>
       </w:pPr>
+    </w:p>
+    <w:p>
+      <w:pPr>
+        <w:pStyle w:val="Heading2"/>
+      </w:pPr>
       <w:r>
         <w:t>Countries</w:t>
       </w:r>
@@ -142,40 +165,239 @@
     </w:p>
     <w:p>
       <w:r>
+        <w:t>Name</w:t>
+      </w:r>
+    </w:p>
+    <w:p>
+      <w:r>
+        <w:t>Flag</w:t>
+      </w:r>
+    </w:p>
+    <w:p/>
+    <w:p>
+      <w:pPr>
+        <w:pStyle w:val="Heading2"/>
+      </w:pPr>
+      <w:r>
+        <w:t>City</w:t>
+      </w:r>
+    </w:p>
+    <w:p/>
+    <w:p>
+      <w:r>
+        <w:t>Id</w:t>
+      </w:r>
+    </w:p>
+    <w:p>
+      <w:r>
+        <w:t>Name</w:t>
+      </w:r>
+    </w:p>
+    <w:p>
+      <w:proofErr w:type="spellStart"/>
+      <w:r>
+        <w:t>Country</w:t>
+      </w:r>
+      <w:r>
+        <w:t>Id</w:t>
+      </w:r>
+      <w:proofErr w:type="spellEnd"/>
+    </w:p>
+    <w:p/>
+    <w:p/>
+    <w:p>
+      <w:pPr>
+        <w:pStyle w:val="Heading2"/>
+      </w:pPr>
+      <w:r>
+        <w:t>User</w:t>
+      </w:r>
+    </w:p>
+    <w:p/>
+    <w:p>
+      <w:r>
+        <w:t>Id</w:t>
+      </w:r>
+    </w:p>
+    <w:p>
+      <w:r>
+        <w:t>Email</w:t>
+      </w:r>
+    </w:p>
+    <w:p>
+      <w:proofErr w:type="spellStart"/>
+      <w:r>
+        <w:t>First_name</w:t>
+      </w:r>
+      <w:proofErr w:type="spellEnd"/>
+    </w:p>
+    <w:p>
+      <w:proofErr w:type="spellStart"/>
+      <w:r>
+        <w:t>Last_name</w:t>
+      </w:r>
+      <w:proofErr w:type="spellEnd"/>
+    </w:p>
+    <w:p>
+      <w:r>
+        <w:t>Password</w:t>
+      </w:r>
+    </w:p>
+    <w:p>
+      <w:r>
+        <w:t>Phone</w:t>
+      </w:r>
+    </w:p>
+    <w:p>
+      <w:proofErr w:type="spellStart"/>
+      <w:r>
+        <w:t>Country</w:t>
+      </w:r>
+      <w:r>
+        <w:t>Id</w:t>
+      </w:r>
+      <w:proofErr w:type="spellEnd"/>
+    </w:p>
+    <w:p>
+      <w:r>
+        <w:t>Timestamps</w:t>
+      </w:r>
+    </w:p>
+    <w:p/>
+    <w:p>
+      <w:pPr>
+        <w:pStyle w:val="Heading2"/>
+      </w:pPr>
+      <w:r>
+        <w:t>Address</w:t>
+      </w:r>
+    </w:p>
+    <w:p/>
+    <w:p>
+      <w:r>
+        <w:t>Id</w:t>
+      </w:r>
+    </w:p>
+    <w:p>
+      <w:proofErr w:type="spellStart"/>
+      <w:r>
+        <w:t>user</w:t>
+      </w:r>
+      <w:r>
+        <w:t>Id</w:t>
+      </w:r>
+      <w:proofErr w:type="spellEnd"/>
+    </w:p>
+    <w:p>
+      <w:r>
+        <w:t>Street</w:t>
+      </w:r>
+    </w:p>
+    <w:p>
+      <w:r>
         <w:lastRenderedPageBreak/>
-        <w:t>Name</w:t>
-      </w:r>
-    </w:p>
-    <w:p>
-      <w:r>
-        <w:t>Flag</w:t>
-      </w:r>
-    </w:p>
+        <w:t>Building</w:t>
+      </w:r>
+    </w:p>
+    <w:p>
+      <w:proofErr w:type="spellStart"/>
+      <w:r>
+        <w:t>Postal_code</w:t>
+      </w:r>
+      <w:proofErr w:type="spellEnd"/>
+    </w:p>
+    <w:p>
+      <w:proofErr w:type="spellStart"/>
+      <w:r>
+        <w:t>City</w:t>
+      </w:r>
+      <w:r>
+        <w:t>Id</w:t>
+      </w:r>
+      <w:proofErr w:type="spellEnd"/>
+    </w:p>
+    <w:p/>
     <w:p/>
     <w:p>
       <w:pPr>
         <w:pStyle w:val="Heading2"/>
-      </w:pPr>
-      <w:r>
-        <w:t>City</w:t>
-      </w:r>
-    </w:p>
-    <w:p/>
-    <w:p>
-      <w:r>
-        <w:t>Id</w:t>
-      </w:r>
-    </w:p>
-    <w:p>
-      <w:r>
-        <w:t>Name</w:t>
-      </w:r>
-    </w:p>
-    <w:p>
-      <w:r>
-        <w:t>Country</w:t>
-      </w:r>
-    </w:p>
+        <w:rPr>
+          <w:sz w:val="32"/>
+          <w:szCs w:val="32"/>
+        </w:rPr>
+      </w:pPr>
+      <w:r>
+        <w:t>Order</w:t>
+      </w:r>
+    </w:p>
+    <w:p/>
+    <w:p>
+      <w:r>
+        <w:t>id</w:t>
+      </w:r>
+    </w:p>
+    <w:p>
+      <w:proofErr w:type="spellStart"/>
+      <w:r>
+        <w:t>User</w:t>
+      </w:r>
+      <w:r>
+        <w:t>Id</w:t>
+      </w:r>
+      <w:proofErr w:type="spellEnd"/>
+    </w:p>
+    <w:p>
+      <w:r>
+        <w:t>state</w:t>
+      </w:r>
+    </w:p>
+    <w:p>
+      <w:r>
+        <w:t>card</w:t>
+      </w:r>
+    </w:p>
+    <w:p>
+      <w:proofErr w:type="spellStart"/>
+      <w:r>
+        <w:t>Estimated_arrival</w:t>
+      </w:r>
+      <w:proofErr w:type="spellEnd"/>
+    </w:p>
+    <w:p>
+      <w:proofErr w:type="spellStart"/>
+      <w:r>
+        <w:t>Arrived_at</w:t>
+      </w:r>
+      <w:proofErr w:type="spellEnd"/>
+    </w:p>
+    <w:p>
+      <w:proofErr w:type="spellStart"/>
+      <w:r>
+        <w:t>Canceled_at</w:t>
+      </w:r>
+      <w:proofErr w:type="spellEnd"/>
+    </w:p>
+    <w:p>
+      <w:r>
+        <w:t>T</w:t>
+      </w:r>
+      <w:r>
+        <w:t>otal</w:t>
+      </w:r>
+    </w:p>
+    <w:p>
+      <w:proofErr w:type="spellStart"/>
+      <w:r>
+        <w:t>shipping_cost</w:t>
+      </w:r>
+      <w:proofErr w:type="spellEnd"/>
+    </w:p>
+    <w:p>
+      <w:r>
+        <w:t>Timestamps</w:t>
+      </w:r>
+    </w:p>
+    <w:p/>
     <w:p/>
     <w:p/>
     <w:p>
@@ -183,100 +405,100 @@
         <w:pStyle w:val="Heading2"/>
       </w:pPr>
       <w:r>
+        <w:t>Order details</w:t>
+      </w:r>
+    </w:p>
+    <w:p/>
+    <w:p>
+      <w:proofErr w:type="spellStart"/>
+      <w:r>
+        <w:t>Order_id</w:t>
+      </w:r>
+      <w:proofErr w:type="spellEnd"/>
+    </w:p>
+    <w:p>
+      <w:proofErr w:type="spellStart"/>
+      <w:r>
+        <w:t>Product_id</w:t>
+      </w:r>
+      <w:proofErr w:type="spellEnd"/>
+    </w:p>
+    <w:p>
+      <w:r>
+        <w:t>quantity</w:t>
+      </w:r>
+    </w:p>
+    <w:p>
+      <w:r>
+        <w:t>Price</w:t>
+      </w:r>
+    </w:p>
+    <w:p/>
+    <w:p/>
+    <w:p>
+      <w:pPr>
+        <w:pStyle w:val="Heading1"/>
+      </w:pPr>
+      <w:r>
+        <w:rPr>
+          <w:rStyle w:val="Heading2Char"/>
+        </w:rPr>
+        <w:lastRenderedPageBreak/>
+        <w:t>Credit</w:t>
+      </w:r>
+      <w:r>
+        <w:t xml:space="preserve"> </w:t>
+      </w:r>
+      <w:r>
+        <w:rPr>
+          <w:rStyle w:val="Heading2Char"/>
+        </w:rPr>
+        <w:t>card</w:t>
+      </w:r>
+    </w:p>
+    <w:p/>
+    <w:p>
+      <w:r>
+        <w:t>Id</w:t>
+      </w:r>
+    </w:p>
+    <w:p>
+      <w:r>
+        <w:t>name</w:t>
+      </w:r>
+    </w:p>
+    <w:p>
+      <w:proofErr w:type="spellStart"/>
+      <w:r>
         <w:t>User</w:t>
       </w:r>
-    </w:p>
-    <w:p/>
-    <w:p>
-      <w:r>
-        <w:t>Id</w:t>
-      </w:r>
-    </w:p>
-    <w:p>
-      <w:r>
-        <w:t>Email</w:t>
-      </w:r>
-    </w:p>
-    <w:p>
-      <w:proofErr w:type="spellStart"/>
-      <w:r>
-        <w:t>First_name</w:t>
-      </w:r>
-      <w:proofErr w:type="spellEnd"/>
-    </w:p>
-    <w:p>
-      <w:proofErr w:type="spellStart"/>
-      <w:r>
-        <w:t>Last_name</w:t>
-      </w:r>
-      <w:proofErr w:type="spellEnd"/>
-    </w:p>
-    <w:p>
-      <w:r>
-        <w:t>Phone</w:t>
-      </w:r>
-    </w:p>
-    <w:p>
-      <w:r>
-        <w:t>Country</w:t>
-      </w:r>
-    </w:p>
-    <w:p>
-      <w:r>
-        <w:t>Address</w:t>
-      </w:r>
-      <w:r>
-        <w:t>es</w:t>
-      </w:r>
-    </w:p>
-    <w:p>
-      <w:r>
-        <w:t>Timestamps</w:t>
-      </w:r>
-    </w:p>
-    <w:p/>
-    <w:p>
-      <w:pPr>
-        <w:pStyle w:val="Heading2"/>
-      </w:pPr>
-      <w:r>
-        <w:t>Address</w:t>
-      </w:r>
-    </w:p>
-    <w:p/>
-    <w:p>
-      <w:r>
-        <w:t>Id</w:t>
-      </w:r>
-    </w:p>
-    <w:p>
-      <w:r>
-        <w:t>user</w:t>
-      </w:r>
-    </w:p>
-    <w:p>
-      <w:r>
-        <w:t>Street</w:t>
-      </w:r>
-    </w:p>
-    <w:p>
-      <w:r>
-        <w:t>Building</w:t>
-      </w:r>
-    </w:p>
-    <w:p>
-      <w:proofErr w:type="spellStart"/>
-      <w:r>
-        <w:t>Postal_code</w:t>
-      </w:r>
-      <w:proofErr w:type="spellEnd"/>
-    </w:p>
-    <w:p>
-      <w:r>
-        <w:t>City</w:t>
-      </w:r>
-    </w:p>
-    <w:p/>
+      <w:r>
+        <w:t>Id</w:t>
+      </w:r>
+      <w:proofErr w:type="spellEnd"/>
+    </w:p>
+    <w:p>
+      <w:r>
+        <w:t>Number</w:t>
+      </w:r>
+    </w:p>
+    <w:p>
+      <w:proofErr w:type="spellStart"/>
+      <w:r>
+        <w:t>Cvv</w:t>
+      </w:r>
+      <w:proofErr w:type="spellEnd"/>
+    </w:p>
+    <w:p>
+      <w:proofErr w:type="spellStart"/>
+      <w:r>
+        <w:t>expiration</w:t>
+      </w:r>
+      <w:r>
+        <w:t>_Date</w:t>
+      </w:r>
+      <w:proofErr w:type="spellEnd"/>
+    </w:p>
     <w:p/>
     <w:p>
       <w:pPr>
@@ -293,184 +515,6 @@
     </w:p>
     <w:p>
       <w:pPr>
-        <w:pStyle w:val="Heading2"/>
-      </w:pPr>
-      <w:r>
-        <w:lastRenderedPageBreak/>
-        <w:t>Order</w:t>
-      </w:r>
-    </w:p>
-    <w:p/>
-    <w:p>
-      <w:r>
-        <w:t>id</w:t>
-      </w:r>
-    </w:p>
-    <w:p>
-      <w:r>
-        <w:t>User</w:t>
-      </w:r>
-    </w:p>
-    <w:p>
-      <w:r>
-        <w:t>state</w:t>
-      </w:r>
-    </w:p>
-    <w:p>
-      <w:r>
-        <w:t>card</w:t>
-      </w:r>
-    </w:p>
-    <w:p>
-      <w:proofErr w:type="spellStart"/>
-      <w:r>
-        <w:t>Estimated_arrival</w:t>
-      </w:r>
-      <w:proofErr w:type="spellEnd"/>
-    </w:p>
-    <w:p>
-      <w:proofErr w:type="spellStart"/>
-      <w:r>
-        <w:t>Arrived_at</w:t>
-      </w:r>
-      <w:proofErr w:type="spellEnd"/>
-    </w:p>
-    <w:p>
-      <w:proofErr w:type="spellStart"/>
-      <w:r>
-        <w:t>Canceled_at</w:t>
-      </w:r>
-      <w:proofErr w:type="spellEnd"/>
-    </w:p>
-    <w:p>
-      <w:r>
-        <w:t>Timestamps</w:t>
-      </w:r>
-    </w:p>
-    <w:p>
-      <w:r>
-        <w:t>T</w:t>
-      </w:r>
-      <w:r>
-        <w:t>otal</w:t>
-      </w:r>
-    </w:p>
-    <w:p>
-      <w:proofErr w:type="spellStart"/>
-      <w:r>
-        <w:t>shipping_cost</w:t>
-      </w:r>
-      <w:proofErr w:type="spellEnd"/>
-    </w:p>
-    <w:p/>
-    <w:p/>
-    <w:p>
-      <w:pPr>
-        <w:pStyle w:val="Heading2"/>
-      </w:pPr>
-      <w:r>
-        <w:t>Order details</w:t>
-      </w:r>
-    </w:p>
-    <w:p/>
-    <w:p>
-      <w:proofErr w:type="spellStart"/>
-      <w:r>
-        <w:t>Order_id</w:t>
-      </w:r>
-      <w:proofErr w:type="spellEnd"/>
-    </w:p>
-    <w:p>
-      <w:proofErr w:type="spellStart"/>
-      <w:r>
-        <w:t>Product_id</w:t>
-      </w:r>
-      <w:proofErr w:type="spellEnd"/>
-    </w:p>
-    <w:p>
-      <w:r>
-        <w:t>quantity</w:t>
-      </w:r>
-    </w:p>
-    <w:p>
-      <w:r>
-        <w:t>Price</w:t>
-      </w:r>
-    </w:p>
-    <w:p/>
-    <w:p/>
-    <w:p>
-      <w:pPr>
-        <w:pStyle w:val="Heading1"/>
-      </w:pPr>
-      <w:r>
-        <w:rPr>
-          <w:rStyle w:val="Heading2Char"/>
-        </w:rPr>
-        <w:t>Credit</w:t>
-      </w:r>
-      <w:r>
-        <w:t xml:space="preserve"> </w:t>
-      </w:r>
-      <w:r>
-        <w:rPr>
-          <w:rStyle w:val="Heading2Char"/>
-        </w:rPr>
-        <w:t>card</w:t>
-      </w:r>
-    </w:p>
-    <w:p>
-      <w:r>
-        <w:t>Id</w:t>
-      </w:r>
-    </w:p>
-    <w:p>
-      <w:proofErr w:type="spellStart"/>
-      <w:r>
-        <w:t>Owner_name</w:t>
-      </w:r>
-      <w:proofErr w:type="spellEnd"/>
-    </w:p>
-    <w:p>
-      <w:r>
-        <w:t>User</w:t>
-      </w:r>
-    </w:p>
-    <w:p>
-      <w:r>
-        <w:t>Number</w:t>
-      </w:r>
-    </w:p>
-    <w:p>
-      <w:proofErr w:type="spellStart"/>
-      <w:r>
-        <w:t>Cvv</w:t>
-      </w:r>
-      <w:proofErr w:type="spellEnd"/>
-    </w:p>
-    <w:p>
-      <w:proofErr w:type="spellStart"/>
-      <w:r>
-        <w:t>Due_Date</w:t>
-      </w:r>
-      <w:proofErr w:type="spellEnd"/>
-    </w:p>
-    <w:p/>
-    <w:p>
-      <w:pPr>
-        <w:rPr>
-          <w:rFonts w:asciiTheme="majorHAnsi" w:eastAsiaTheme="majorEastAsia" w:hAnsiTheme="majorHAnsi" w:cstheme="majorBidi"/>
-          <w:color w:val="2F5496" w:themeColor="accent1" w:themeShade="BF"/>
-          <w:sz w:val="32"/>
-          <w:szCs w:val="32"/>
-        </w:rPr>
-      </w:pPr>
-      <w:r>
-        <w:br w:type="page"/>
-      </w:r>
-    </w:p>
-    <w:p>
-      <w:pPr>
         <w:pStyle w:val="Heading1"/>
       </w:pPr>
       <w:r>
@@ -552,42 +596,16 @@
       <w:r>
         <w:t>User, Cards</w:t>
       </w:r>
-    </w:p>
-    <w:p/>
+      <w:r>
+        <w:t>, Address</w:t>
+      </w:r>
+    </w:p>
     <w:p>
       <w:pPr>
         <w:pStyle w:val="Subtitle"/>
       </w:pPr>
       <w:r>
         <w:t>Cart</w:t>
-      </w:r>
-    </w:p>
-    <w:p>
-      <w:r>
-        <w:t>Products: [{</w:t>
-      </w:r>
-    </w:p>
-    <w:p>
-      <w:r>
-        <w:tab/>
-        <w:t>Quantity,</w:t>
-      </w:r>
-    </w:p>
-    <w:p>
-      <w:r>
-        <w:tab/>
-        <w:t>Price</w:t>
-      </w:r>
-    </w:p>
-    <w:p>
-      <w:r>
-        <w:tab/>
-        <w:t>Picture</w:t>
-      </w:r>
-    </w:p>
-    <w:p>
-      <w:r>
-        <w:t>}]</w:t>
       </w:r>
     </w:p>
     <w:p/>
@@ -1010,7 +1028,7 @@
     <w:link w:val="Heading1Char"/>
     <w:uiPriority w:val="9"/>
     <w:qFormat/>
-    <w:rsid w:val="003A3B11"/>
+    <w:rsid w:val="000D1F4B"/>
     <w:pPr>
       <w:keepNext/>
       <w:keepLines/>
@@ -1019,7 +1037,8 @@
     </w:pPr>
     <w:rPr>
       <w:rFonts w:asciiTheme="majorHAnsi" w:eastAsiaTheme="majorEastAsia" w:hAnsiTheme="majorHAnsi" w:cstheme="majorBidi"/>
-      <w:color w:val="2F5496" w:themeColor="accent1" w:themeShade="BF"/>
+      <w:b/>
+      <w:color w:val="000000" w:themeColor="text1"/>
       <w:sz w:val="32"/>
       <w:szCs w:val="32"/>
     </w:rPr>
@@ -1032,7 +1051,7 @@
     <w:uiPriority w:val="9"/>
     <w:unhideWhenUsed/>
     <w:qFormat/>
-    <w:rsid w:val="00722AC4"/>
+    <w:rsid w:val="000D1F4B"/>
     <w:pPr>
       <w:keepNext/>
       <w:keepLines/>
@@ -1041,7 +1060,8 @@
     </w:pPr>
     <w:rPr>
       <w:rFonts w:asciiTheme="majorHAnsi" w:eastAsiaTheme="majorEastAsia" w:hAnsiTheme="majorHAnsi" w:cstheme="majorBidi"/>
-      <w:color w:val="2F5496" w:themeColor="accent1" w:themeShade="BF"/>
+      <w:b/>
+      <w:color w:val="404040" w:themeColor="text1" w:themeTint="BF"/>
       <w:sz w:val="26"/>
       <w:szCs w:val="26"/>
     </w:rPr>
@@ -1112,10 +1132,11 @@
     <w:basedOn w:val="DefaultParagraphFont"/>
     <w:link w:val="Heading1"/>
     <w:uiPriority w:val="9"/>
-    <w:rsid w:val="003A3B11"/>
+    <w:rsid w:val="000D1F4B"/>
     <w:rPr>
       <w:rFonts w:asciiTheme="majorHAnsi" w:eastAsiaTheme="majorEastAsia" w:hAnsiTheme="majorHAnsi" w:cstheme="majorBidi"/>
-      <w:color w:val="2F5496" w:themeColor="accent1" w:themeShade="BF"/>
+      <w:b/>
+      <w:color w:val="000000" w:themeColor="text1"/>
       <w:sz w:val="32"/>
       <w:szCs w:val="32"/>
     </w:rPr>
@@ -1125,10 +1146,11 @@
     <w:basedOn w:val="DefaultParagraphFont"/>
     <w:link w:val="Heading2"/>
     <w:uiPriority w:val="9"/>
-    <w:rsid w:val="00722AC4"/>
+    <w:rsid w:val="000D1F4B"/>
     <w:rPr>
       <w:rFonts w:asciiTheme="majorHAnsi" w:eastAsiaTheme="majorEastAsia" w:hAnsiTheme="majorHAnsi" w:cstheme="majorBidi"/>
-      <w:color w:val="2F5496" w:themeColor="accent1" w:themeShade="BF"/>
+      <w:b/>
+      <w:color w:val="404040" w:themeColor="text1" w:themeTint="BF"/>
       <w:sz w:val="26"/>
       <w:szCs w:val="26"/>
     </w:rPr>

</xml_diff>